<commit_message>
RPZ finished + final clean
</commit_message>
<xml_diff>
--- a/documentation/documents/РПЗ Ларкин ИУ5-51Б.docx
+++ b/documentation/documents/РПЗ Ларкин ИУ5-51Б.docx
@@ -808,7 +808,7 @@
             <wp:positionV relativeFrom="paragraph">
               <wp:posOffset>635</wp:posOffset>
             </wp:positionV>
-            <wp:extent cx="4738370" cy="3011805"/>
+            <wp:extent cx="3763010" cy="2392045"/>
             <wp:effectExtent l="0" t="0" r="0" b="0"/>
             <wp:wrapTopAndBottom/>
             <wp:docPr id="2" name="Image1" descr=""/>
@@ -833,7 +833,7 @@
                   <pic:spPr bwMode="auto">
                     <a:xfrm>
                       <a:off x="0" y="0"/>
-                      <a:ext cx="4738370" cy="3011805"/>
+                      <a:ext cx="3763010" cy="2392045"/>
                     </a:xfrm>
                     <a:prstGeom prst="rect">
                       <a:avLst/>
@@ -905,6 +905,12 @@
         </w:rPr>
       </w:pPr>
       <w:r>
+        <w:rPr>
+          <w:rFonts w:cs="Times New Roman" w:ascii="Times New Roman" w:hAnsi="Times New Roman"/>
+          <w:sz w:val="28"/>
+          <w:szCs w:val="28"/>
+          <w:lang w:val="ru-RU"/>
+        </w:rPr>
         <w:drawing>
           <wp:anchor behindDoc="0" distT="0" distB="0" distL="0" distR="0" simplePos="0" locked="0" layoutInCell="0" allowOverlap="1" relativeHeight="4">
             <wp:simplePos x="0" y="0"/>
@@ -914,9 +920,9 @@
             <wp:positionV relativeFrom="paragraph">
               <wp:posOffset>635</wp:posOffset>
             </wp:positionV>
-            <wp:extent cx="7559675" cy="5236845"/>
+            <wp:extent cx="5666740" cy="5911850"/>
             <wp:effectExtent l="0" t="0" r="0" b="0"/>
-            <wp:wrapTopAndBottom/>
+            <wp:wrapSquare wrapText="largest"/>
             <wp:docPr id="3" name="Image2" descr=""/>
             <wp:cNvGraphicFramePr>
               <a:graphicFrameLocks xmlns:a="http://schemas.openxmlformats.org/drawingml/2006/main" noChangeAspect="1"/>
@@ -939,7 +945,7 @@
                   <pic:spPr bwMode="auto">
                     <a:xfrm>
                       <a:off x="0" y="0"/>
-                      <a:ext cx="7559675" cy="5236845"/>
+                      <a:ext cx="5666740" cy="5911850"/>
                     </a:xfrm>
                     <a:prstGeom prst="rect">
                       <a:avLst/>
@@ -973,12 +979,7 @@
         </w:rPr>
       </w:pPr>
       <w:r>
-        <w:rPr>
-          <w:rFonts w:cs="Times New Roman" w:ascii="Times New Roman" w:hAnsi="Times New Roman"/>
-          <w:sz w:val="28"/>
-          <w:szCs w:val="28"/>
-          <w:lang w:val="ru-RU"/>
-        </w:rPr>
+        <w:rPr/>
         <w:drawing>
           <wp:anchor behindDoc="0" distT="0" distB="0" distL="0" distR="0" simplePos="0" locked="0" layoutInCell="0" allowOverlap="1" relativeHeight="5">
             <wp:simplePos x="0" y="0"/>
@@ -988,7 +989,7 @@
             <wp:positionV relativeFrom="paragraph">
               <wp:posOffset>635</wp:posOffset>
             </wp:positionV>
-            <wp:extent cx="7390130" cy="6860540"/>
+            <wp:extent cx="7147560" cy="7909560"/>
             <wp:effectExtent l="0" t="0" r="0" b="0"/>
             <wp:wrapSquare wrapText="largest"/>
             <wp:docPr id="4" name="Image3" descr=""/>
@@ -1013,7 +1014,7 @@
                   <pic:spPr bwMode="auto">
                     <a:xfrm>
                       <a:off x="0" y="0"/>
-                      <a:ext cx="7390130" cy="6860540"/>
+                      <a:ext cx="7147560" cy="7909560"/>
                     </a:xfrm>
                     <a:prstGeom prst="rect">
                       <a:avLst/>
@@ -1063,106 +1064,6 @@
           <w:lang w:val="ru-RU"/>
         </w:rPr>
         <w:t xml:space="preserve"> диаграмма. </w:t>
-      </w:r>
-    </w:p>
-    <w:p>
-      <w:pPr>
-        <w:pStyle w:val="Normal"/>
-        <w:jc w:val="center"/>
-        <w:rPr>
-          <w:rFonts w:ascii="Times New Roman" w:hAnsi="Times New Roman" w:cs="Times New Roman"/>
-          <w:sz w:val="28"/>
-          <w:szCs w:val="28"/>
-          <w:lang w:val="ru-RU"/>
-        </w:rPr>
-      </w:pPr>
-      <w:r>
-        <w:rPr>
-          <w:rFonts w:cs="Times New Roman" w:ascii="Times New Roman" w:hAnsi="Times New Roman"/>
-          <w:sz w:val="28"/>
-          <w:szCs w:val="28"/>
-          <w:lang w:val="ru-RU"/>
-        </w:rPr>
-      </w:r>
-    </w:p>
-    <w:p>
-      <w:pPr>
-        <w:pStyle w:val="Normal"/>
-        <w:jc w:val="center"/>
-        <w:rPr>
-          <w:rFonts w:ascii="Times New Roman" w:hAnsi="Times New Roman" w:cs="Times New Roman"/>
-          <w:sz w:val="28"/>
-          <w:szCs w:val="28"/>
-          <w:lang w:val="ru-RU"/>
-        </w:rPr>
-      </w:pPr>
-      <w:r>
-        <w:rPr>
-          <w:rFonts w:cs="Times New Roman" w:ascii="Times New Roman" w:hAnsi="Times New Roman"/>
-          <w:sz w:val="28"/>
-          <w:szCs w:val="28"/>
-          <w:lang w:val="ru-RU"/>
-        </w:rPr>
-      </w:r>
-    </w:p>
-    <w:p>
-      <w:pPr>
-        <w:pStyle w:val="Normal"/>
-        <w:jc w:val="center"/>
-        <w:rPr>
-          <w:rFonts w:ascii="Times New Roman" w:hAnsi="Times New Roman" w:cs="Times New Roman"/>
-          <w:sz w:val="28"/>
-          <w:szCs w:val="28"/>
-          <w:lang w:val="ru-RU"/>
-        </w:rPr>
-      </w:pPr>
-      <w:r>
-        <w:rPr>
-          <w:rFonts w:cs="Times New Roman" w:ascii="Times New Roman" w:hAnsi="Times New Roman"/>
-          <w:sz w:val="28"/>
-          <w:szCs w:val="28"/>
-          <w:lang w:val="ru-RU"/>
-        </w:rPr>
-      </w:r>
-    </w:p>
-    <w:p>
-      <w:pPr>
-        <w:pStyle w:val="Normal"/>
-        <w:jc w:val="center"/>
-        <w:rPr>
-          <w:rFonts w:ascii="Times New Roman" w:hAnsi="Times New Roman" w:cs="Times New Roman"/>
-          <w:sz w:val="28"/>
-          <w:szCs w:val="28"/>
-          <w:lang w:val="ru-RU"/>
-        </w:rPr>
-      </w:pPr>
-      <w:r>
-        <w:rPr>
-          <w:rFonts w:cs="Times New Roman" w:ascii="Times New Roman" w:hAnsi="Times New Roman"/>
-          <w:sz w:val="28"/>
-          <w:szCs w:val="28"/>
-          <w:lang w:val="ru-RU"/>
-        </w:rPr>
-      </w:r>
-    </w:p>
-    <w:p>
-      <w:pPr>
-        <w:pStyle w:val="Normal"/>
-        <w:jc w:val="center"/>
-        <w:rPr>
-          <w:rFonts w:ascii="Times New Roman" w:hAnsi="Times New Roman" w:cs="Times New Roman"/>
-          <w:sz w:val="28"/>
-          <w:szCs w:val="28"/>
-          <w:lang w:val="ru-RU"/>
-        </w:rPr>
-      </w:pPr>
-      <w:r>
-        <w:rPr>
-          <w:rFonts w:cs="Times New Roman" w:ascii="Times New Roman" w:hAnsi="Times New Roman"/>
-          <w:sz w:val="28"/>
-          <w:szCs w:val="28"/>
-          <w:lang w:val="ru-RU"/>
-        </w:rPr>
       </w:r>
     </w:p>
     <w:p>
@@ -2797,25 +2698,7 @@
           <w:szCs w:val="28"/>
           <w:lang w:val="ru-RU"/>
         </w:rPr>
-        <w:t xml:space="preserve">Интерфейс </w:t>
-      </w:r>
-      <w:r>
-        <w:rPr>
-          <w:rFonts w:cs="Times New Roman" w:ascii="Times New Roman" w:hAnsi="Times New Roman"/>
-          <w:sz w:val="28"/>
-          <w:szCs w:val="28"/>
-          <w:lang w:val="ru-RU"/>
-        </w:rPr>
-        <w:t>метеоролога</w:t>
-      </w:r>
-      <w:r>
-        <w:rPr>
-          <w:rFonts w:cs="Times New Roman" w:ascii="Times New Roman" w:hAnsi="Times New Roman"/>
-          <w:sz w:val="28"/>
-          <w:szCs w:val="28"/>
-          <w:lang w:val="ru-RU"/>
-        </w:rPr>
-        <w:t xml:space="preserve"> на </w:t>
+        <w:t xml:space="preserve">Интерфейс метеоролога на </w:t>
       </w:r>
       <w:r>
         <w:rPr>
@@ -8834,7 +8717,7 @@
                 <w:szCs w:val="24"/>
                 <w:lang w:val="ru-RU" w:bidi="ar-SA"/>
               </w:rPr>
-              <w:t>Получает данные планеты,</w:t>
+              <w:t>Получает данные прогноза,</w:t>
             </w:r>
           </w:p>
           <w:p>
@@ -10168,7 +10051,7 @@
                 <w:szCs w:val="24"/>
                 <w:lang w:val="ru-RU" w:bidi="ar-SA"/>
               </w:rPr>
-              <w:t>Добавляет планету в созвездие, доступно аутентифицированному пользователю</w:t>
+              <w:t>Добавляет прогноз в предсказание, доступно аутентифицированному пользователю</w:t>
             </w:r>
           </w:p>
         </w:tc>

</xml_diff>